<commit_message>
add IPython Notebook for P2
</commit_message>
<xml_diff>
--- a/Project2/Project2-report.docx
+++ b/Project2/Project2-report.docx
@@ -6044,7 +6044,32 @@
         <w:t>can be found</w:t>
       </w:r>
       <w:r>
-        <w:t xml:space="preserve"> here.</w:t>
+        <w:t xml:space="preserve"> </w:t>
+      </w:r>
+      <w:hyperlink r:id="rId18" w:history="1">
+        <w:r>
+          <w:rPr>
+            <w:rStyle w:val="Hyperlink"/>
+          </w:rPr>
+          <w:t>he</w:t>
+        </w:r>
+        <w:bookmarkStart w:id="0" w:name="_GoBack"/>
+        <w:bookmarkEnd w:id="0"/>
+        <w:r>
+          <w:rPr>
+            <w:rStyle w:val="Hyperlink"/>
+          </w:rPr>
+          <w:t>r</w:t>
+        </w:r>
+        <w:r>
+          <w:rPr>
+            <w:rStyle w:val="Hyperlink"/>
+          </w:rPr>
+          <w:t>e</w:t>
+        </w:r>
+      </w:hyperlink>
+      <w:r>
+        <w:t>.</w:t>
       </w:r>
     </w:p>
     <w:p>
@@ -6289,11 +6314,9 @@
       <w:r>
         <w:t xml:space="preserve"> (i.e. adding each new detection to a weighted mean of the position of the lines to avoid jitter)</w:t>
       </w:r>
-      <w:bookmarkStart w:id="0" w:name="_GoBack"/>
-      <w:bookmarkEnd w:id="0"/>
     </w:p>
     <w:sectPr>
-      <w:headerReference w:type="default" r:id="rId18"/>
+      <w:headerReference w:type="default" r:id="rId19"/>
       <w:pgSz w:w="12240" w:h="15840"/>
       <w:pgMar w:top="1440" w:right="1440" w:bottom="1440" w:left="1440" w:header="720" w:footer="720" w:gutter="0"/>
       <w:pgNumType w:start="1"/>
@@ -8058,6 +8081,39 @@
       <w:color w:val="808080"/>
     </w:rPr>
   </w:style>
+  <w:style w:type="character" w:styleId="Hyperlink">
+    <w:name w:val="Hyperlink"/>
+    <w:basedOn w:val="DefaultParagraphFont"/>
+    <w:uiPriority w:val="99"/>
+    <w:unhideWhenUsed/>
+    <w:rsid w:val="00C51B65"/>
+    <w:rPr>
+      <w:color w:val="0563C1" w:themeColor="hyperlink"/>
+      <w:u w:val="single"/>
+    </w:rPr>
+  </w:style>
+  <w:style w:type="character" w:styleId="UnresolvedMention">
+    <w:name w:val="Unresolved Mention"/>
+    <w:basedOn w:val="DefaultParagraphFont"/>
+    <w:uiPriority w:val="99"/>
+    <w:rsid w:val="00C51B65"/>
+    <w:rPr>
+      <w:color w:val="605E5C"/>
+      <w:shd w:val="clear" w:color="auto" w:fill="E1DFDD"/>
+    </w:rPr>
+  </w:style>
+  <w:style w:type="character" w:styleId="FollowedHyperlink">
+    <w:name w:val="FollowedHyperlink"/>
+    <w:basedOn w:val="DefaultParagraphFont"/>
+    <w:uiPriority w:val="99"/>
+    <w:semiHidden/>
+    <w:unhideWhenUsed/>
+    <w:rsid w:val="00C51B65"/>
+    <w:rPr>
+      <w:color w:val="954F72" w:themeColor="followedHyperlink"/>
+      <w:u w:val="single"/>
+    </w:rPr>
+  </w:style>
 </w:styles>
 </file>
 
@@ -8327,7 +8383,7 @@
 </file>
 
 <file path=customXml/itemProps1.xml><?xml version="1.0" encoding="utf-8"?>
-<ds:datastoreItem xmlns:ds="http://schemas.openxmlformats.org/officeDocument/2006/customXml" ds:itemID="{290DD28B-405A-3A46-9BD5-CB3E10257B64}">
+<ds:datastoreItem xmlns:ds="http://schemas.openxmlformats.org/officeDocument/2006/customXml" ds:itemID="{14048FCC-F4C9-974C-851B-B027BAC6D674}">
   <ds:schemaRefs>
     <ds:schemaRef ds:uri="http://schemas.openxmlformats.org/officeDocument/2006/bibliography"/>
   </ds:schemaRefs>

</xml_diff>